<commit_message>
update resume remove old profile pic
</commit_message>
<xml_diff>
--- a/assets/Resume.docx
+++ b/assets/Resume.docx
@@ -36,24 +36,6 @@
           <w:rFonts w:ascii="Garamond" w:hAnsi="Garamond"/>
         </w:rPr>
       </w:pPr>
-      <w:r>
-        <w:rPr>
-          <w:rFonts w:ascii="Garamond" w:hAnsi="Garamond"/>
-        </w:rPr>
-        <w:t>(425) 308</w:t>
-      </w:r>
-      <w:r>
-        <w:rPr>
-          <w:rFonts w:ascii="Garamond" w:hAnsi="Garamond"/>
-        </w:rPr>
-        <w:t>-0637</w:t>
-      </w:r>
-      <w:r>
-        <w:rPr>
-          <w:rFonts w:ascii="Garamond" w:hAnsi="Garamond"/>
-        </w:rPr>
-        <w:t xml:space="preserve"> / </w:t>
-      </w:r>
       <w:hyperlink r:id="rId6" w:history="1">
         <w:r>
           <w:rPr>

</xml_diff>